<commit_message>
feat: add final report files
</commit_message>
<xml_diff>
--- a/report/POO_Lab5_GoncaloHeleno_SvenSilva.docx
+++ b/report/POO_Lab5_GoncaloHeleno_SvenSilva.docx
@@ -2038,6 +2038,7 @@
       <w:r>
         <w:rPr>
           <w:rFonts w:ascii="Arial" w:hAnsi="Arial" w:cs="Arial"/>
+          <w:noProof/>
           <w:sz w:val="24"/>
           <w:szCs w:val="24"/>
         </w:rPr>
@@ -2838,15 +2839,7 @@
           <w:sz w:val="24"/>
           <w:szCs w:val="24"/>
         </w:rPr>
-        <w:t>Également</w:t>
-      </w:r>
-      <w:r>
-        <w:rPr>
-          <w:rFonts w:ascii="Arial" w:hAnsi="Arial" w:cs="Arial"/>
-          <w:sz w:val="24"/>
-          <w:szCs w:val="24"/>
-        </w:rPr>
-        <w:t xml:space="preserve">, cette classe implémente la fonction membre abstraite </w:t>
+        <w:t xml:space="preserve">Également, cette classe implémente la fonction membre abstraite </w:t>
       </w:r>
       <w:proofErr w:type="spellStart"/>
       <w:r>
@@ -2873,15 +2866,7 @@
           <w:sz w:val="24"/>
           <w:szCs w:val="24"/>
         </w:rPr>
-        <w:t>B</w:t>
-      </w:r>
-      <w:r>
-        <w:rPr>
-          <w:rFonts w:ascii="Consolas" w:hAnsi="Consolas" w:cs="Arial"/>
-          <w:sz w:val="24"/>
-          <w:szCs w:val="24"/>
-        </w:rPr>
-        <w:t>inaryOperation</w:t>
+        <w:t>BinaryOperation</w:t>
       </w:r>
       <w:proofErr w:type="spellEnd"/>
       <w:r>
@@ -2926,15 +2911,7 @@
           <w:sz w:val="24"/>
           <w:szCs w:val="24"/>
         </w:rPr>
-        <w:t>B</w:t>
-      </w:r>
-      <w:r>
-        <w:rPr>
-          <w:rFonts w:ascii="Consolas" w:hAnsi="Consolas" w:cs="Arial"/>
-          <w:sz w:val="24"/>
-          <w:szCs w:val="24"/>
-        </w:rPr>
-        <w:t>inaryOperation</w:t>
+        <w:t>BinaryOperation</w:t>
       </w:r>
       <w:proofErr w:type="spellEnd"/>
       <w:r>
@@ -2943,23 +2920,7 @@
           <w:sz w:val="24"/>
           <w:szCs w:val="24"/>
         </w:rPr>
-        <w:t xml:space="preserve"> sont </w:t>
-      </w:r>
-      <w:r>
-        <w:rPr>
-          <w:rFonts w:ascii="Arial" w:hAnsi="Arial" w:cs="Arial"/>
-          <w:sz w:val="24"/>
-          <w:szCs w:val="24"/>
-        </w:rPr>
-        <w:t>disponibles :</w:t>
-      </w:r>
-      <w:r>
-        <w:rPr>
-          <w:rFonts w:ascii="Arial" w:hAnsi="Arial" w:cs="Arial"/>
-          <w:sz w:val="24"/>
-          <w:szCs w:val="24"/>
-        </w:rPr>
-        <w:t xml:space="preserve"> </w:t>
+        <w:t xml:space="preserve"> sont disponibles : </w:t>
       </w:r>
       <w:r>
         <w:rPr>
@@ -6480,10 +6441,21 @@
 </file>
 
 <file path=customXml/item1.xml><?xml version="1.0" encoding="utf-8"?>
-<b:Sources xmlns:b="http://schemas.openxmlformats.org/officeDocument/2006/bibliography" xmlns="http://schemas.openxmlformats.org/officeDocument/2006/bibliography" SelectedStyle="\APASixthEditionOfficeOnline.xsl" StyleName="APA" Version="6"/>
+<p:properties xmlns:p="http://schemas.microsoft.com/office/2006/metadata/properties" xmlns:xsi="http://www.w3.org/2001/XMLSchema-instance" xmlns:pc="http://schemas.microsoft.com/office/infopath/2007/PartnerControls">
+  <documentManagement/>
+</p:properties>
 </file>
 
 <file path=customXml/item2.xml><?xml version="1.0" encoding="utf-8"?>
+<?mso-contentType ?>
+<FormTemplates xmlns="http://schemas.microsoft.com/sharepoint/v3/contenttype/forms">
+  <Display>DocumentLibraryForm</Display>
+  <Edit>DocumentLibraryForm</Edit>
+  <New>DocumentLibraryForm</New>
+</FormTemplates>
+</file>
+
+<file path=customXml/item3.xml><?xml version="1.0" encoding="utf-8"?>
 <ct:contentTypeSchema xmlns:ct="http://schemas.microsoft.com/office/2006/metadata/contentType" xmlns:ma="http://schemas.microsoft.com/office/2006/metadata/properties/metaAttributes" ct:_="" ma:_="" ma:contentTypeName="Documento" ma:contentTypeID="0x0101006ACB4DCAEB13374585DF6CBE31415D1C" ma:contentTypeVersion="5" ma:contentTypeDescription="Criar um novo documento." ma:contentTypeScope="" ma:versionID="6d7909fc2b3361ac73ab3b0bc2d1d56c">
   <xsd:schema xmlns:xsd="http://www.w3.org/2001/XMLSchema" xmlns:xs="http://www.w3.org/2001/XMLSchema" xmlns:p="http://schemas.microsoft.com/office/2006/metadata/properties" xmlns:ns3="e2cd2da8-c633-4eec-b51a-2280ee35a64b" xmlns:ns4="7d12e44a-fc68-469b-84e0-a712d335860a" targetNamespace="http://schemas.microsoft.com/office/2006/metadata/properties" ma:root="true" ma:fieldsID="ddcd80c8fc2721b6c8f8d6f7dc985198" ns3:_="" ns4:_="">
     <xsd:import namespace="e2cd2da8-c633-4eec-b51a-2280ee35a64b"/>
@@ -6654,30 +6626,28 @@
 </ct:contentTypeSchema>
 </file>
 
-<file path=customXml/item3.xml><?xml version="1.0" encoding="utf-8"?>
-<?mso-contentType ?>
-<FormTemplates xmlns="http://schemas.microsoft.com/sharepoint/v3/contenttype/forms">
-  <Display>DocumentLibraryForm</Display>
-  <Edit>DocumentLibraryForm</Edit>
-  <New>DocumentLibraryForm</New>
-</FormTemplates>
-</file>
-
 <file path=customXml/item4.xml><?xml version="1.0" encoding="utf-8"?>
-<p:properties xmlns:p="http://schemas.microsoft.com/office/2006/metadata/properties" xmlns:xsi="http://www.w3.org/2001/XMLSchema-instance" xmlns:pc="http://schemas.microsoft.com/office/infopath/2007/PartnerControls">
-  <documentManagement/>
-</p:properties>
+<b:Sources xmlns:b="http://schemas.openxmlformats.org/officeDocument/2006/bibliography" xmlns="http://schemas.openxmlformats.org/officeDocument/2006/bibliography" SelectedStyle="\APASixthEditionOfficeOnline.xsl" StyleName="APA" Version="6"/>
 </file>
 
 <file path=customXml/itemProps1.xml><?xml version="1.0" encoding="utf-8"?>
-<ds:datastoreItem xmlns:ds="http://schemas.openxmlformats.org/officeDocument/2006/customXml" ds:itemID="{F7FB84A6-7291-4C72-99D6-C97003BF8C80}">
+<ds:datastoreItem xmlns:ds="http://schemas.openxmlformats.org/officeDocument/2006/customXml" ds:itemID="{9E6637C6-132C-4B29-99DE-7AD1E89E6164}">
   <ds:schemaRefs>
-    <ds:schemaRef ds:uri="http://schemas.openxmlformats.org/officeDocument/2006/bibliography"/>
+    <ds:schemaRef ds:uri="http://schemas.microsoft.com/office/2006/metadata/properties"/>
+    <ds:schemaRef ds:uri="http://schemas.microsoft.com/office/infopath/2007/PartnerControls"/>
   </ds:schemaRefs>
 </ds:datastoreItem>
 </file>
 
 <file path=customXml/itemProps2.xml><?xml version="1.0" encoding="utf-8"?>
+<ds:datastoreItem xmlns:ds="http://schemas.openxmlformats.org/officeDocument/2006/customXml" ds:itemID="{8870CCE8-F216-4574-8A0F-CB423925DC3C}">
+  <ds:schemaRefs>
+    <ds:schemaRef ds:uri="http://schemas.microsoft.com/sharepoint/v3/contenttype/forms"/>
+  </ds:schemaRefs>
+</ds:datastoreItem>
+</file>
+
+<file path=customXml/itemProps3.xml><?xml version="1.0" encoding="utf-8"?>
 <ds:datastoreItem xmlns:ds="http://schemas.openxmlformats.org/officeDocument/2006/customXml" ds:itemID="{433C8441-C240-46A6-B77A-1C910B5973A0}">
   <ds:schemaRefs>
     <ds:schemaRef ds:uri="http://schemas.microsoft.com/office/2006/metadata/contentType"/>
@@ -6696,19 +6666,10 @@
 </ds:datastoreItem>
 </file>
 
-<file path=customXml/itemProps3.xml><?xml version="1.0" encoding="utf-8"?>
-<ds:datastoreItem xmlns:ds="http://schemas.openxmlformats.org/officeDocument/2006/customXml" ds:itemID="{8870CCE8-F216-4574-8A0F-CB423925DC3C}">
+<file path=customXml/itemProps4.xml><?xml version="1.0" encoding="utf-8"?>
+<ds:datastoreItem xmlns:ds="http://schemas.openxmlformats.org/officeDocument/2006/customXml" ds:itemID="{F7FB84A6-7291-4C72-99D6-C97003BF8C80}">
   <ds:schemaRefs>
-    <ds:schemaRef ds:uri="http://schemas.microsoft.com/sharepoint/v3/contenttype/forms"/>
-  </ds:schemaRefs>
-</ds:datastoreItem>
-</file>
-
-<file path=customXml/itemProps4.xml><?xml version="1.0" encoding="utf-8"?>
-<ds:datastoreItem xmlns:ds="http://schemas.openxmlformats.org/officeDocument/2006/customXml" ds:itemID="{9E6637C6-132C-4B29-99DE-7AD1E89E6164}">
-  <ds:schemaRefs>
-    <ds:schemaRef ds:uri="http://schemas.microsoft.com/office/2006/metadata/properties"/>
-    <ds:schemaRef ds:uri="http://schemas.microsoft.com/office/infopath/2007/PartnerControls"/>
+    <ds:schemaRef ds:uri="http://schemas.openxmlformats.org/officeDocument/2006/bibliography"/>
   </ds:schemaRefs>
 </ds:datastoreItem>
 </file>
</xml_diff>